<commit_message>
Cập nhật tài liệu lần 3 :))
</commit_message>
<xml_diff>
--- a/ASM_Nhom2/Nhom2_KLShop_Document.docx
+++ b/ASM_Nhom2/Nhom2_KLShop_Document.docx
@@ -323,7 +323,7 @@
               </mc:Choice>
               <mc:Fallback>
                 <w:pict>
-                  <v:rect w14:anchorId="149B2CC3" id="Rectangle 14" o:spid="_x0000_s1026" style="position:absolute;margin-left:-15.15pt;margin-top:3.8pt;width:500.2pt;height:653.65pt;z-index:251656192;visibility:visible;mso-wrap-style:square;mso-height-percent:0;mso-wrap-distance-left:9pt;mso-wrap-distance-top:0;mso-wrap-distance-right:9pt;mso-wrap-distance-bottom:0;mso-position-horizontal:absolute;mso-position-horizontal-relative:text;mso-position-vertical:absolute;mso-position-vertical-relative:text;mso-height-percent:0;mso-height-relative:margin;v-text-anchor:middle" o:gfxdata="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" filled="f" strokecolor="black [3213]" strokeweight="4.5pt">
+                  <v:rect w14:anchorId="15CF2369" id="Rectangle 14" o:spid="_x0000_s1026" style="position:absolute;margin-left:-15.15pt;margin-top:3.8pt;width:500.2pt;height:653.65pt;z-index:251656192;visibility:visible;mso-wrap-style:square;mso-height-percent:0;mso-wrap-distance-left:9pt;mso-wrap-distance-top:0;mso-wrap-distance-right:9pt;mso-wrap-distance-bottom:0;mso-position-horizontal:absolute;mso-position-horizontal-relative:text;mso-position-vertical:absolute;mso-position-vertical-relative:text;mso-height-percent:0;mso-height-relative:margin;v-text-anchor:middle" o:gfxdata="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" filled="f" strokecolor="black [3213]" strokeweight="4.5pt">
                     <v:stroke linestyle="thinThick"/>
                   </v:rect>
                 </w:pict>
@@ -3880,7 +3880,7 @@
           <w:sz w:val="26"/>
           <w:szCs w:val="26"/>
         </w:rPr>
-        <w:t>Hiện tại Shop đang gặp khó khăn khi số lượng khách hàng</w:t>
+        <w:t>Hiện tại Shop đang gặp khó khăn khi số lượ</w:t>
       </w:r>
       <w:r>
         <w:rPr>
@@ -3888,7 +3888,23 @@
           <w:sz w:val="26"/>
           <w:szCs w:val="26"/>
         </w:rPr>
-        <w:br/>
+        <w:t>ng khách hàng</w:t>
+      </w:r>
+      <w:r>
+        <w:rPr>
+          <w:rFonts w:ascii="Times New Roman" w:eastAsia="Arial" w:hAnsi="Times New Roman" w:cs="Times New Roman"/>
+          <w:sz w:val="26"/>
+          <w:szCs w:val="26"/>
+          <w:lang w:val="vi-VN"/>
+        </w:rPr>
+        <w:t xml:space="preserve"> </w:t>
+      </w:r>
+      <w:r>
+        <w:rPr>
+          <w:rFonts w:ascii="Times New Roman" w:eastAsia="Arial" w:hAnsi="Times New Roman" w:cs="Times New Roman"/>
+          <w:sz w:val="26"/>
+          <w:szCs w:val="26"/>
+        </w:rPr>
         <w:t>ngày một nhiều nên việc quản lý excel gặp rất nhiều khó khăn.</w:t>
       </w:r>
     </w:p>
@@ -3986,7 +4002,6 @@
           <w:between w:val="nil"/>
         </w:pBdr>
         <w:spacing w:after="0"/>
-        <w:jc w:val="left"/>
         <w:rPr>
           <w:rFonts w:ascii="Times New Roman" w:hAnsi="Times New Roman" w:cs="Times New Roman"/>
           <w:color w:val="000000"/>
@@ -4034,7 +4049,6 @@
           <w:between w:val="nil"/>
         </w:pBdr>
         <w:spacing w:after="0"/>
-        <w:jc w:val="left"/>
         <w:rPr>
           <w:rFonts w:ascii="Times New Roman" w:hAnsi="Times New Roman" w:cs="Times New Roman"/>
           <w:color w:val="000000"/>
@@ -4082,7 +4096,6 @@
           <w:between w:val="nil"/>
         </w:pBdr>
         <w:spacing w:after="0"/>
-        <w:jc w:val="left"/>
         <w:rPr>
           <w:rFonts w:ascii="Times New Roman" w:hAnsi="Times New Roman" w:cs="Times New Roman"/>
           <w:color w:val="000000"/>
@@ -4113,7 +4126,6 @@
           <w:between w:val="nil"/>
         </w:pBdr>
         <w:spacing w:after="0"/>
-        <w:jc w:val="left"/>
         <w:rPr>
           <w:rFonts w:ascii="Times New Roman" w:hAnsi="Times New Roman" w:cs="Times New Roman"/>
           <w:color w:val="000000"/>
@@ -4144,7 +4156,6 @@
           <w:between w:val="nil"/>
         </w:pBdr>
         <w:spacing w:after="0"/>
-        <w:jc w:val="left"/>
         <w:rPr>
           <w:rFonts w:ascii="Times New Roman" w:hAnsi="Times New Roman" w:cs="Times New Roman"/>
           <w:color w:val="000000"/>
@@ -4192,7 +4203,6 @@
           <w:between w:val="nil"/>
         </w:pBdr>
         <w:spacing w:after="0"/>
-        <w:jc w:val="left"/>
         <w:rPr>
           <w:rFonts w:ascii="Times New Roman" w:hAnsi="Times New Roman" w:cs="Times New Roman"/>
           <w:color w:val="000000"/>
@@ -4240,7 +4250,6 @@
           <w:between w:val="nil"/>
         </w:pBdr>
         <w:spacing w:after="0"/>
-        <w:jc w:val="left"/>
         <w:rPr>
           <w:rFonts w:ascii="Times New Roman" w:hAnsi="Times New Roman" w:cs="Times New Roman"/>
           <w:color w:val="000000"/>
@@ -4288,7 +4297,6 @@
           <w:between w:val="nil"/>
         </w:pBdr>
         <w:spacing w:after="0"/>
-        <w:jc w:val="left"/>
         <w:rPr>
           <w:rFonts w:ascii="Times New Roman" w:hAnsi="Times New Roman" w:cs="Times New Roman"/>
           <w:color w:val="000000"/>
@@ -4373,7 +4381,6 @@
           <w:between w:val="nil"/>
         </w:pBdr>
         <w:spacing w:after="0"/>
-        <w:jc w:val="left"/>
         <w:rPr>
           <w:rFonts w:ascii="Times New Roman" w:hAnsi="Times New Roman" w:cs="Times New Roman"/>
           <w:color w:val="000000"/>
@@ -4421,7 +4428,6 @@
           <w:between w:val="nil"/>
         </w:pBdr>
         <w:spacing w:after="0"/>
-        <w:jc w:val="left"/>
         <w:rPr>
           <w:rFonts w:ascii="Times New Roman" w:hAnsi="Times New Roman" w:cs="Times New Roman"/>
           <w:color w:val="000000"/>
@@ -4469,7 +4475,6 @@
           <w:between w:val="nil"/>
         </w:pBdr>
         <w:spacing w:after="0"/>
-        <w:jc w:val="left"/>
         <w:rPr>
           <w:rFonts w:ascii="Times New Roman" w:hAnsi="Times New Roman" w:cs="Times New Roman"/>
           <w:color w:val="000000"/>
@@ -4576,7 +4581,6 @@
           <w:between w:val="nil"/>
         </w:pBdr>
         <w:spacing w:after="0"/>
-        <w:jc w:val="left"/>
         <w:rPr>
           <w:rFonts w:ascii="Times New Roman" w:hAnsi="Times New Roman" w:cs="Times New Roman"/>
           <w:color w:val="000000"/>
@@ -4651,7 +4655,6 @@
           <w:right w:val="nil"/>
           <w:between w:val="nil"/>
         </w:pBdr>
-        <w:jc w:val="left"/>
         <w:rPr>
           <w:rFonts w:ascii="Times New Roman" w:hAnsi="Times New Roman" w:cs="Times New Roman"/>
           <w:color w:val="000000"/>
@@ -4940,7 +4943,6 @@
           <w:between w:val="nil"/>
         </w:pBdr>
         <w:spacing w:after="0"/>
-        <w:jc w:val="left"/>
         <w:rPr>
           <w:rFonts w:ascii="Times New Roman" w:hAnsi="Times New Roman" w:cs="Times New Roman"/>
           <w:color w:val="000000"/>
@@ -4981,7 +4983,6 @@
           <w:right w:val="nil"/>
           <w:between w:val="nil"/>
         </w:pBdr>
-        <w:jc w:val="left"/>
         <w:rPr>
           <w:rFonts w:ascii="Times New Roman" w:hAnsi="Times New Roman" w:cs="Times New Roman"/>
           <w:color w:val="000000"/>
@@ -5026,6 +5027,8 @@
         </w:rPr>
         <w:t>điều hành bất kỳ.</w:t>
       </w:r>
+      <w:bookmarkStart w:id="6" w:name="_GoBack"/>
+      <w:bookmarkEnd w:id="6"/>
     </w:p>
     <w:p>
       <w:pPr>
@@ -5033,8 +5036,6 @@
           <w:rFonts w:ascii="Times New Roman" w:hAnsi="Times New Roman" w:cs="Times New Roman"/>
         </w:rPr>
       </w:pPr>
-      <w:bookmarkStart w:id="6" w:name="_GoBack"/>
-      <w:bookmarkEnd w:id="6"/>
     </w:p>
     <w:p>
       <w:pPr>
@@ -32493,6 +32494,7 @@
     <w:rsid w:val="00CD70A2"/>
     <w:rsid w:val="00D40281"/>
     <w:rsid w:val="00D910CF"/>
+    <w:rsid w:val="00E145DA"/>
   </w:rsids>
   <m:mathPr>
     <m:mathFont m:val="Cambria Math"/>
@@ -33270,7 +33272,7 @@
 </file>
 
 <file path=customXml/itemProps2.xml><?xml version="1.0" encoding="utf-8"?>
-<ds:datastoreItem xmlns:ds="http://schemas.openxmlformats.org/officeDocument/2006/customXml" ds:itemID="{9D03E422-44CA-4FDD-811D-E715DF1C0778}">
+<ds:datastoreItem xmlns:ds="http://schemas.openxmlformats.org/officeDocument/2006/customXml" ds:itemID="{A9AA53FF-245B-4FC2-88C1-C394A84CDDF9}">
   <ds:schemaRefs>
     <ds:schemaRef ds:uri="http://schemas.openxmlformats.org/officeDocument/2006/bibliography"/>
   </ds:schemaRefs>

</xml_diff>

<commit_message>
Cập nhật lần thứ n :))
</commit_message>
<xml_diff>
--- a/ASM_Nhom2/Nhom2_KLShop_Document.docx
+++ b/ASM_Nhom2/Nhom2_KLShop_Document.docx
@@ -323,7 +323,7 @@
               </mc:Choice>
               <mc:Fallback>
                 <w:pict>
-                  <v:rect w14:anchorId="15CF2369" id="Rectangle 14" o:spid="_x0000_s1026" style="position:absolute;margin-left:-15.15pt;margin-top:3.8pt;width:500.2pt;height:653.65pt;z-index:251656192;visibility:visible;mso-wrap-style:square;mso-height-percent:0;mso-wrap-distance-left:9pt;mso-wrap-distance-top:0;mso-wrap-distance-right:9pt;mso-wrap-distance-bottom:0;mso-position-horizontal:absolute;mso-position-horizontal-relative:text;mso-position-vertical:absolute;mso-position-vertical-relative:text;mso-height-percent:0;mso-height-relative:margin;v-text-anchor:middle" o:gfxdata="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" filled="f" strokecolor="black [3213]" strokeweight="4.5pt">
+                  <v:rect w14:anchorId="7B4A02D3" id="Rectangle 14" o:spid="_x0000_s1026" style="position:absolute;margin-left:-15.15pt;margin-top:3.8pt;width:500.2pt;height:653.65pt;z-index:251656192;visibility:visible;mso-wrap-style:square;mso-height-percent:0;mso-wrap-distance-left:9pt;mso-wrap-distance-top:0;mso-wrap-distance-right:9pt;mso-wrap-distance-bottom:0;mso-position-horizontal:absolute;mso-position-horizontal-relative:text;mso-position-vertical:absolute;mso-position-vertical-relative:text;mso-height-percent:0;mso-height-relative:margin;v-text-anchor:middle" o:gfxdata="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" filled="f" strokecolor="black [3213]" strokeweight="4.5pt">
                     <v:stroke linestyle="thinThick"/>
                   </v:rect>
                 </w:pict>
@@ -3829,7 +3829,6 @@
     <w:p>
       <w:pPr>
         <w:ind w:left="576"/>
-        <w:jc w:val="left"/>
         <w:rPr>
           <w:rFonts w:ascii="Times New Roman" w:eastAsia="Arial" w:hAnsi="Times New Roman" w:cs="Times New Roman"/>
           <w:sz w:val="26"/>
@@ -3848,7 +3847,6 @@
     <w:p>
       <w:pPr>
         <w:ind w:left="576" w:right="-284"/>
-        <w:jc w:val="left"/>
         <w:rPr>
           <w:rFonts w:ascii="Times New Roman" w:eastAsia="Arial" w:hAnsi="Times New Roman" w:cs="Times New Roman"/>
           <w:sz w:val="26"/>
@@ -3867,7 +3865,6 @@
     <w:p>
       <w:pPr>
         <w:ind w:left="576" w:right="-284"/>
-        <w:jc w:val="left"/>
         <w:rPr>
           <w:rFonts w:ascii="Times New Roman" w:eastAsia="Arial" w:hAnsi="Times New Roman" w:cs="Times New Roman"/>
           <w:sz w:val="26"/>
@@ -3911,7 +3908,6 @@
     <w:p>
       <w:pPr>
         <w:ind w:left="576" w:right="-284"/>
-        <w:jc w:val="left"/>
         <w:rPr>
           <w:rFonts w:ascii="Times New Roman" w:eastAsia="Arial" w:hAnsi="Times New Roman" w:cs="Times New Roman"/>
           <w:sz w:val="26"/>
@@ -4723,15 +4719,14 @@
       </w:pPr>
       <w:r>
         <w:rPr>
-          <w:rFonts w:ascii="Times New Roman" w:hAnsi="Times New Roman" w:cs="Times New Roman"/>
           <w:noProof/>
           <w:lang w:val="vi-VN" w:eastAsia="vi-VN"/>
         </w:rPr>
         <w:drawing>
-          <wp:inline distT="0" distB="0" distL="0" distR="0" wp14:anchorId="3A97ADB7" wp14:editId="67F01DF8">
-            <wp:extent cx="5220429" cy="5582429"/>
+          <wp:inline distT="0" distB="0" distL="0" distR="0" wp14:anchorId="5707D0A1" wp14:editId="61DBA227">
+            <wp:extent cx="5010407" cy="5543835"/>
             <wp:effectExtent l="0" t="0" r="0" b="0"/>
-            <wp:docPr id="3" name="Picture 3"/>
+            <wp:docPr id="6" name="Picture 6"/>
             <wp:cNvGraphicFramePr>
               <a:graphicFrameLocks xmlns:a="http://schemas.openxmlformats.org/drawingml/2006/main" noChangeAspect="1"/>
             </wp:cNvGraphicFramePr>
@@ -4751,7 +4746,7 @@
                   <pic:spPr>
                     <a:xfrm>
                       <a:off x="0" y="0"/>
-                      <a:ext cx="5220429" cy="5582429"/>
+                      <a:ext cx="5010407" cy="5543835"/>
                     </a:xfrm>
                     <a:prstGeom prst="rect">
                       <a:avLst/>
@@ -5027,48 +5022,46 @@
         </w:rPr>
         <w:t>điều hành bất kỳ.</w:t>
       </w:r>
-      <w:bookmarkStart w:id="6" w:name="_GoBack"/>
+    </w:p>
+    <w:p>
+      <w:pPr>
+        <w:rPr>
+          <w:rFonts w:ascii="Times New Roman" w:hAnsi="Times New Roman" w:cs="Times New Roman"/>
+        </w:rPr>
+      </w:pPr>
+    </w:p>
+    <w:p>
+      <w:pPr>
+        <w:pStyle w:val="Heading2"/>
+        <w:rPr>
+          <w:rFonts w:ascii="Times New Roman" w:hAnsi="Times New Roman" w:cs="Times New Roman"/>
+        </w:rPr>
+      </w:pPr>
+      <w:bookmarkStart w:id="6" w:name="_Toc109501849"/>
+      <w:r>
+        <w:rPr>
+          <w:rFonts w:ascii="Times New Roman" w:hAnsi="Times New Roman" w:cs="Times New Roman"/>
+        </w:rPr>
+        <w:lastRenderedPageBreak/>
+        <w:t>Thiết kế CSDL</w:t>
+      </w:r>
       <w:bookmarkEnd w:id="6"/>
     </w:p>
     <w:p>
       <w:pPr>
-        <w:rPr>
-          <w:rFonts w:ascii="Times New Roman" w:hAnsi="Times New Roman" w:cs="Times New Roman"/>
-        </w:rPr>
-      </w:pPr>
-    </w:p>
-    <w:p>
-      <w:pPr>
-        <w:pStyle w:val="Heading2"/>
-        <w:rPr>
-          <w:rFonts w:ascii="Times New Roman" w:hAnsi="Times New Roman" w:cs="Times New Roman"/>
-        </w:rPr>
-      </w:pPr>
-      <w:bookmarkStart w:id="7" w:name="_Toc109501849"/>
-      <w:r>
-        <w:rPr>
-          <w:rFonts w:ascii="Times New Roman" w:hAnsi="Times New Roman" w:cs="Times New Roman"/>
-        </w:rPr>
-        <w:lastRenderedPageBreak/>
-        <w:t>Thiết kế CSDL</w:t>
+        <w:pStyle w:val="Heading3"/>
+        <w:rPr>
+          <w:rFonts w:ascii="Times New Roman" w:hAnsi="Times New Roman" w:cs="Times New Roman"/>
+        </w:rPr>
+      </w:pPr>
+      <w:bookmarkStart w:id="7" w:name="_Toc109501850"/>
+      <w:r>
+        <w:rPr>
+          <w:rFonts w:ascii="Times New Roman" w:hAnsi="Times New Roman" w:cs="Times New Roman"/>
+        </w:rPr>
+        <w:t>Sơ đồ quan hệ thực thể</w:t>
       </w:r>
       <w:bookmarkEnd w:id="7"/>
-    </w:p>
-    <w:p>
-      <w:pPr>
-        <w:pStyle w:val="Heading3"/>
-        <w:rPr>
-          <w:rFonts w:ascii="Times New Roman" w:hAnsi="Times New Roman" w:cs="Times New Roman"/>
-        </w:rPr>
-      </w:pPr>
-      <w:bookmarkStart w:id="8" w:name="_Toc109501850"/>
-      <w:r>
-        <w:rPr>
-          <w:rFonts w:ascii="Times New Roman" w:hAnsi="Times New Roman" w:cs="Times New Roman"/>
-        </w:rPr>
-        <w:t>Sơ đồ quan hệ thực thể</w:t>
-      </w:r>
-      <w:bookmarkEnd w:id="8"/>
     </w:p>
     <w:p>
       <w:pPr>
@@ -5145,7 +5138,7 @@
           <w:rFonts w:ascii="Times New Roman" w:hAnsi="Times New Roman" w:cs="Times New Roman"/>
         </w:rPr>
       </w:pPr>
-      <w:bookmarkStart w:id="9" w:name="_Toc109501851"/>
+      <w:bookmarkStart w:id="8" w:name="_Toc109501851"/>
       <w:r>
         <w:rPr>
           <w:rFonts w:ascii="Times New Roman" w:hAnsi="Times New Roman" w:cs="Times New Roman"/>
@@ -5158,7 +5151,7 @@
         </w:rPr>
         <w:t>hi tiết các thực thể</w:t>
       </w:r>
-      <w:bookmarkEnd w:id="9"/>
+      <w:bookmarkEnd w:id="8"/>
     </w:p>
     <w:p>
       <w:pPr>
@@ -10772,14 +10765,14 @@
           <w:rFonts w:ascii="Times New Roman" w:hAnsi="Times New Roman" w:cs="Times New Roman"/>
         </w:rPr>
       </w:pPr>
-      <w:bookmarkStart w:id="10" w:name="_Toc109501852"/>
+      <w:bookmarkStart w:id="9" w:name="_Toc109501852"/>
       <w:r>
         <w:rPr>
           <w:rFonts w:ascii="Times New Roman" w:hAnsi="Times New Roman" w:cs="Times New Roman"/>
         </w:rPr>
         <w:t>Thiết kế giao diện</w:t>
       </w:r>
-      <w:bookmarkEnd w:id="10"/>
+      <w:bookmarkEnd w:id="9"/>
     </w:p>
     <w:p>
       <w:pPr>
@@ -10788,14 +10781,14 @@
           <w:rFonts w:ascii="Times New Roman" w:hAnsi="Times New Roman" w:cs="Times New Roman"/>
         </w:rPr>
       </w:pPr>
-      <w:bookmarkStart w:id="11" w:name="_Toc109501853"/>
+      <w:bookmarkStart w:id="10" w:name="_Toc109501853"/>
       <w:r>
         <w:rPr>
           <w:rFonts w:ascii="Times New Roman" w:hAnsi="Times New Roman" w:cs="Times New Roman"/>
         </w:rPr>
         <w:t>Sơ đồ tổ chức giao diện</w:t>
       </w:r>
-      <w:bookmarkEnd w:id="11"/>
+      <w:bookmarkEnd w:id="10"/>
     </w:p>
     <w:p>
       <w:pPr>
@@ -10873,14 +10866,14 @@
           <w:rFonts w:ascii="Times New Roman" w:hAnsi="Times New Roman" w:cs="Times New Roman"/>
         </w:rPr>
       </w:pPr>
-      <w:bookmarkStart w:id="12" w:name="_Toc109501854"/>
+      <w:bookmarkStart w:id="11" w:name="_Toc109501854"/>
       <w:r>
         <w:rPr>
           <w:rFonts w:ascii="Times New Roman" w:hAnsi="Times New Roman" w:cs="Times New Roman"/>
         </w:rPr>
         <w:t>Thiết kế giao diện cho các chức năng nghiệp vụ</w:t>
       </w:r>
-      <w:bookmarkEnd w:id="12"/>
+      <w:bookmarkEnd w:id="11"/>
     </w:p>
     <w:p>
       <w:pPr>
@@ -12923,7 +12916,6 @@
           <w:numId w:val="40"/>
         </w:numPr>
         <w:ind w:left="1080"/>
-        <w:jc w:val="left"/>
         <w:rPr>
           <w:rFonts w:ascii="Times New Roman" w:hAnsi="Times New Roman" w:cs="Times New Roman"/>
           <w:sz w:val="26"/>
@@ -12964,7 +12956,6 @@
           <w:numId w:val="40"/>
         </w:numPr>
         <w:ind w:left="1080"/>
-        <w:jc w:val="left"/>
         <w:rPr>
           <w:rFonts w:ascii="Times New Roman" w:hAnsi="Times New Roman" w:cs="Times New Roman"/>
           <w:sz w:val="26"/>
@@ -13030,7 +13021,6 @@
           <w:numId w:val="40"/>
         </w:numPr>
         <w:ind w:left="1080"/>
-        <w:jc w:val="left"/>
         <w:rPr>
           <w:rFonts w:ascii="Times New Roman" w:hAnsi="Times New Roman" w:cs="Times New Roman"/>
           <w:sz w:val="26"/>
@@ -15144,46 +15134,46 @@
           <w:rFonts w:ascii="Times New Roman" w:hAnsi="Times New Roman" w:cs="Times New Roman"/>
         </w:rPr>
       </w:pPr>
-      <w:bookmarkStart w:id="13" w:name="_Toc109501855"/>
+      <w:bookmarkStart w:id="12" w:name="_Toc109501855"/>
       <w:r>
         <w:rPr>
           <w:rFonts w:ascii="Times New Roman" w:hAnsi="Times New Roman" w:cs="Times New Roman"/>
         </w:rPr>
         <w:t>Thực hiện viết mã</w:t>
+      </w:r>
+      <w:bookmarkEnd w:id="12"/>
+    </w:p>
+    <w:p>
+      <w:pPr>
+        <w:pStyle w:val="Heading2"/>
+        <w:rPr>
+          <w:rFonts w:ascii="Times New Roman" w:hAnsi="Times New Roman" w:cs="Times New Roman"/>
+        </w:rPr>
+      </w:pPr>
+      <w:bookmarkStart w:id="13" w:name="_Toc109501856"/>
+      <w:r>
+        <w:rPr>
+          <w:rFonts w:ascii="Times New Roman" w:hAnsi="Times New Roman" w:cs="Times New Roman"/>
+        </w:rPr>
+        <w:t>Viết mã tạo CSDL</w:t>
       </w:r>
       <w:bookmarkEnd w:id="13"/>
     </w:p>
     <w:p>
       <w:pPr>
-        <w:pStyle w:val="Heading2"/>
-        <w:rPr>
-          <w:rFonts w:ascii="Times New Roman" w:hAnsi="Times New Roman" w:cs="Times New Roman"/>
-        </w:rPr>
-      </w:pPr>
-      <w:bookmarkStart w:id="14" w:name="_Toc109501856"/>
-      <w:r>
-        <w:rPr>
-          <w:rFonts w:ascii="Times New Roman" w:hAnsi="Times New Roman" w:cs="Times New Roman"/>
-        </w:rPr>
-        <w:t>Viết mã tạo CSDL</w:t>
+        <w:pStyle w:val="Heading3"/>
+        <w:rPr>
+          <w:rFonts w:ascii="Times New Roman" w:hAnsi="Times New Roman" w:cs="Times New Roman"/>
+        </w:rPr>
+      </w:pPr>
+      <w:bookmarkStart w:id="14" w:name="_Toc109501857"/>
+      <w:r>
+        <w:rPr>
+          <w:rFonts w:ascii="Times New Roman" w:hAnsi="Times New Roman" w:cs="Times New Roman"/>
+        </w:rPr>
+        <w:t>Tạo CSDL</w:t>
       </w:r>
       <w:bookmarkEnd w:id="14"/>
-    </w:p>
-    <w:p>
-      <w:pPr>
-        <w:pStyle w:val="Heading3"/>
-        <w:rPr>
-          <w:rFonts w:ascii="Times New Roman" w:hAnsi="Times New Roman" w:cs="Times New Roman"/>
-        </w:rPr>
-      </w:pPr>
-      <w:bookmarkStart w:id="15" w:name="_Toc109501857"/>
-      <w:r>
-        <w:rPr>
-          <w:rFonts w:ascii="Times New Roman" w:hAnsi="Times New Roman" w:cs="Times New Roman"/>
-        </w:rPr>
-        <w:t>Tạo CSDL</w:t>
-      </w:r>
-      <w:bookmarkEnd w:id="15"/>
     </w:p>
     <w:p>
       <w:pPr>
@@ -21639,14 +21629,14 @@
           <w:rFonts w:ascii="Times New Roman" w:hAnsi="Times New Roman" w:cs="Times New Roman"/>
         </w:rPr>
       </w:pPr>
-      <w:bookmarkStart w:id="16" w:name="_Toc109501858"/>
+      <w:bookmarkStart w:id="15" w:name="_Toc109501858"/>
       <w:r>
         <w:rPr>
           <w:rFonts w:ascii="Times New Roman" w:hAnsi="Times New Roman" w:cs="Times New Roman"/>
         </w:rPr>
         <w:t>SQL truy vấn và thao tác</w:t>
       </w:r>
-      <w:bookmarkEnd w:id="16"/>
+      <w:bookmarkEnd w:id="15"/>
     </w:p>
     <w:p>
       <w:pPr>
@@ -22567,14 +22557,14 @@
           <w:rFonts w:ascii="Times New Roman" w:hAnsi="Times New Roman" w:cs="Times New Roman"/>
         </w:rPr>
       </w:pPr>
-      <w:bookmarkStart w:id="17" w:name="_Toc109501859"/>
+      <w:bookmarkStart w:id="16" w:name="_Toc109501859"/>
       <w:r>
         <w:rPr>
           <w:rFonts w:ascii="Times New Roman" w:hAnsi="Times New Roman" w:cs="Times New Roman"/>
         </w:rPr>
         <w:t>Các thủ tục lưu tổng hợp thống kê</w:t>
       </w:r>
-      <w:bookmarkEnd w:id="17"/>
+      <w:bookmarkEnd w:id="16"/>
     </w:p>
     <w:p>
       <w:pPr>
@@ -24960,14 +24950,14 @@
           <w:rFonts w:ascii="Times New Roman" w:hAnsi="Times New Roman" w:cs="Times New Roman"/>
         </w:rPr>
       </w:pPr>
-      <w:bookmarkStart w:id="18" w:name="_Toc109501860"/>
+      <w:bookmarkStart w:id="17" w:name="_Toc109501860"/>
       <w:r>
         <w:rPr>
           <w:rFonts w:ascii="Times New Roman" w:hAnsi="Times New Roman" w:cs="Times New Roman"/>
         </w:rPr>
         <w:t>Lập trình JDBC</w:t>
       </w:r>
-      <w:bookmarkEnd w:id="18"/>
+      <w:bookmarkEnd w:id="17"/>
     </w:p>
     <w:p>
       <w:pPr>
@@ -24976,14 +24966,14 @@
           <w:rFonts w:ascii="Times New Roman" w:hAnsi="Times New Roman" w:cs="Times New Roman"/>
         </w:rPr>
       </w:pPr>
-      <w:bookmarkStart w:id="19" w:name="_Toc109501861"/>
+      <w:bookmarkStart w:id="18" w:name="_Toc109501861"/>
       <w:r>
         <w:rPr>
           <w:rFonts w:ascii="Times New Roman" w:hAnsi="Times New Roman" w:cs="Times New Roman"/>
         </w:rPr>
         <w:t>Lớp hỗ trợ</w:t>
       </w:r>
-      <w:bookmarkEnd w:id="19"/>
+      <w:bookmarkEnd w:id="18"/>
     </w:p>
     <w:p>
       <w:pPr>
@@ -25152,6 +25142,7 @@
           <w:lang w:val="vi-VN"/>
         </w:rPr>
       </w:pPr>
+      <w:bookmarkStart w:id="19" w:name="_GoBack"/>
       <w:r>
         <w:rPr>
           <w:noProof/>
@@ -25193,6 +25184,7 @@
           </wp:inline>
         </w:drawing>
       </w:r>
+      <w:bookmarkEnd w:id="19"/>
     </w:p>
     <w:p>
       <w:pPr>
@@ -27200,7 +27192,7 @@
         <w:rFonts w:asciiTheme="majorHAnsi" w:hAnsiTheme="majorHAnsi"/>
         <w:noProof/>
       </w:rPr>
-      <w:t>4</w:t>
+      <w:t>27</w:t>
     </w:r>
     <w:r>
       <w:rPr>
@@ -32492,6 +32484,7 @@
     <w:rsid w:val="009A3CF0"/>
     <w:rsid w:val="00CD635E"/>
     <w:rsid w:val="00CD70A2"/>
+    <w:rsid w:val="00D20D61"/>
     <w:rsid w:val="00D40281"/>
     <w:rsid w:val="00D910CF"/>
     <w:rsid w:val="00E145DA"/>
@@ -33272,7 +33265,7 @@
 </file>
 
 <file path=customXml/itemProps2.xml><?xml version="1.0" encoding="utf-8"?>
-<ds:datastoreItem xmlns:ds="http://schemas.openxmlformats.org/officeDocument/2006/customXml" ds:itemID="{A9AA53FF-245B-4FC2-88C1-C394A84CDDF9}">
+<ds:datastoreItem xmlns:ds="http://schemas.openxmlformats.org/officeDocument/2006/customXml" ds:itemID="{CA20379A-D4A3-4956-BFB2-497F6657160B}">
   <ds:schemaRefs>
     <ds:schemaRef ds:uri="http://schemas.openxmlformats.org/officeDocument/2006/bibliography"/>
   </ds:schemaRefs>

</xml_diff>